<commit_message>
tidy section headings in crosslinking ext
</commit_message>
<xml_diff>
--- a/specification_document/specdoc1_3/asciidoc/out/mzidentml.docx
+++ b/specification_document/specdoc1_3/asciidoc/out/mzidentml.docx
@@ -124,14 +124,6 @@
           <w:i/>
         </w:rPr>
         <w:t xml:space="preserve">Version of This Document</w:t>
-      </w:r>
-    </w:p>
-    <w:p>
-      <w:pPr>
-        <w:pStyle w:val="BodyText"/>
-      </w:pPr>
-      <w:r>
-        <w:t xml:space="preserve">The current version of this document is: version 1.3.0 final, June 2024.</w:t>
       </w:r>
     </w:p>
     <w:p>
@@ -191,7 +183,7 @@
         <w:pStyle w:val="BodyText"/>
       </w:pPr>
       <w:r>
-        <w:t xml:space="preserve">The current version of this document is: version version 1.3.0 final, June 2024</w:t>
+        <w:t xml:space="preserve">The current version of this document is: version 1.3.0 final, June 2024</w:t>
       </w:r>
     </w:p>
     <w:p>

</xml_diff>